<commit_message>
added real time check to value change of input full name
</commit_message>
<xml_diff>
--- a/public/Instructions for contribution/Instructions.docx
+++ b/public/Instructions for contribution/Instructions.docx
@@ -13,8 +13,6 @@
           <w:lang w:val="en-US"/>
         </w:rPr>
       </w:pPr>
-      <w:bookmarkStart w:id="0" w:name="_GoBack"/>
-      <w:bookmarkEnd w:id="0"/>
       <w:r>
         <w:rPr>
           <w:b/>
@@ -102,25 +100,7 @@
           <w:szCs w:val="28"/>
           <w:lang w:val="en-US"/>
         </w:rPr>
-        <w:t xml:space="preserve">, an excel file having list of movies and </w:t>
-      </w:r>
-      <w:proofErr w:type="spellStart"/>
-      <w:r>
-        <w:rPr>
-          <w:sz w:val="28"/>
-          <w:szCs w:val="28"/>
-          <w:lang w:val="en-US"/>
-        </w:rPr>
-        <w:t>Xd</w:t>
-      </w:r>
-      <w:proofErr w:type="spellEnd"/>
-      <w:r>
-        <w:rPr>
-          <w:sz w:val="28"/>
-          <w:szCs w:val="28"/>
-          <w:lang w:val="en-US"/>
-        </w:rPr>
-        <w:t xml:space="preserve"> file for the prototype</w:t>
+        <w:t>, an excel file having list of movies and Xd file for the prototype</w:t>
       </w:r>
       <w:r>
         <w:rPr>
@@ -136,25 +116,7 @@
           <w:szCs w:val="28"/>
           <w:lang w:val="en-US"/>
         </w:rPr>
-        <w:t xml:space="preserve"> If you don’t have Adobe </w:t>
-      </w:r>
-      <w:proofErr w:type="spellStart"/>
-      <w:r>
-        <w:rPr>
-          <w:sz w:val="28"/>
-          <w:szCs w:val="28"/>
-          <w:lang w:val="en-US"/>
-        </w:rPr>
-        <w:t>Xd</w:t>
-      </w:r>
-      <w:proofErr w:type="spellEnd"/>
-      <w:r>
-        <w:rPr>
-          <w:sz w:val="28"/>
-          <w:szCs w:val="28"/>
-          <w:lang w:val="en-US"/>
-        </w:rPr>
-        <w:t xml:space="preserve">, you can visit </w:t>
+        <w:t xml:space="preserve"> If you don’t have Adobe Xd, you can visit </w:t>
       </w:r>
       <w:hyperlink r:id="rId5" w:history="1">
         <w:r>
@@ -328,25 +290,7 @@
           <w:szCs w:val="28"/>
           <w:lang w:val="en-US"/>
         </w:rPr>
-        <w:t xml:space="preserve">Password: </w:t>
-      </w:r>
-      <w:proofErr w:type="spellStart"/>
-      <w:r>
-        <w:rPr>
-          <w:sz w:val="28"/>
-          <w:szCs w:val="28"/>
-          <w:lang w:val="en-US"/>
-        </w:rPr>
-        <w:t>Atleast</w:t>
-      </w:r>
-      <w:proofErr w:type="spellEnd"/>
-      <w:r>
-        <w:rPr>
-          <w:sz w:val="28"/>
-          <w:szCs w:val="28"/>
-          <w:lang w:val="en-US"/>
-        </w:rPr>
-        <w:t xml:space="preserve"> 8 character long. Must have an uppercase letter and an integer</w:t>
+        <w:t>Password: Atleast 8 character long. Must have an uppercase letter and an integer</w:t>
       </w:r>
     </w:p>
     <w:p>
@@ -625,25 +569,7 @@
           <w:szCs w:val="28"/>
           <w:lang w:val="en-US"/>
         </w:rPr>
-        <w:t xml:space="preserve">Detail page: This page has a carousel on the top with featured movie cards {Provided in excel document with </w:t>
-      </w:r>
-      <w:proofErr w:type="spellStart"/>
-      <w:r>
-        <w:rPr>
-          <w:sz w:val="28"/>
-          <w:szCs w:val="28"/>
-          <w:lang w:val="en-US"/>
-        </w:rPr>
-        <w:t>isFeatured</w:t>
-      </w:r>
-      <w:proofErr w:type="spellEnd"/>
-      <w:r>
-        <w:rPr>
-          <w:sz w:val="28"/>
-          <w:szCs w:val="28"/>
-          <w:lang w:val="en-US"/>
-        </w:rPr>
-        <w:t xml:space="preserve"> = true} Design of cards is same as Movie index page. Below that, a card for selected movie is displayed.</w:t>
+        <w:t>Detail page: This page has a carousel on the top with featured movie cards {Provided in excel document with isFeatured = true} Design of cards is same as Movie index page. Below that, a card for selected movie is displayed.</w:t>
       </w:r>
       <w:r>
         <w:rPr>
@@ -939,6 +865,354 @@
           <w:lang w:val="en-US"/>
         </w:rPr>
       </w:pPr>
+    </w:p>
+    <w:p>
+      <w:pPr>
+        <w:rPr>
+          <w:sz w:val="28"/>
+          <w:szCs w:val="28"/>
+          <w:lang w:val="en-US"/>
+        </w:rPr>
+      </w:pPr>
+    </w:p>
+    <w:p>
+      <w:pPr>
+        <w:shd w:val="clear" w:color="auto" w:fill="FFFFFF"/>
+        <w:spacing w:after="0" w:line="240" w:lineRule="auto"/>
+        <w:rPr>
+          <w:rFonts w:ascii="Verdana" w:eastAsia="Times New Roman" w:hAnsi="Verdana" w:cs="Times New Roman"/>
+          <w:color w:val="222222"/>
+          <w:sz w:val="20"/>
+          <w:szCs w:val="20"/>
+          <w:lang w:eastAsia="en-IN"/>
+        </w:rPr>
+      </w:pPr>
+      <w:r>
+        <w:rPr>
+          <w:rFonts w:ascii="Verdana" w:eastAsia="Times New Roman" w:hAnsi="Verdana" w:cs="Times New Roman"/>
+          <w:color w:val="222222"/>
+          <w:sz w:val="20"/>
+          <w:szCs w:val="20"/>
+          <w:lang w:val="en-US" w:eastAsia="en-IN"/>
+        </w:rPr>
+        <w:t>We reviewed your product and appreciate that you focused on aesthetics of the product and making code more understandable. However, there are a few points that you might need to re-work on:</w:t>
+      </w:r>
+    </w:p>
+    <w:p>
+      <w:pPr>
+        <w:numPr>
+          <w:ilvl w:val="0"/>
+          <w:numId w:val="2"/>
+        </w:numPr>
+        <w:shd w:val="clear" w:color="auto" w:fill="FFFFFF"/>
+        <w:spacing w:before="100" w:beforeAutospacing="1" w:after="240" w:line="240" w:lineRule="auto"/>
+        <w:ind w:left="945"/>
+        <w:rPr>
+          <w:rFonts w:ascii="Verdana" w:eastAsia="Times New Roman" w:hAnsi="Verdana" w:cs="Times New Roman"/>
+          <w:color w:val="222222"/>
+          <w:sz w:val="20"/>
+          <w:szCs w:val="20"/>
+          <w:lang w:eastAsia="en-IN"/>
+        </w:rPr>
+      </w:pPr>
+      <w:r>
+        <w:rPr>
+          <w:rFonts w:ascii="Verdana" w:eastAsia="Times New Roman" w:hAnsi="Verdana" w:cs="Times New Roman"/>
+          <w:b/>
+          <w:bCs/>
+          <w:color w:val="222222"/>
+          <w:sz w:val="20"/>
+          <w:szCs w:val="20"/>
+          <w:lang w:val="en-US" w:eastAsia="en-IN"/>
+        </w:rPr>
+        <w:t>Name validator:</w:t>
+      </w:r>
+      <w:r>
+        <w:rPr>
+          <w:rFonts w:ascii="Verdana" w:eastAsia="Times New Roman" w:hAnsi="Verdana" w:cs="Times New Roman"/>
+          <w:color w:val="222222"/>
+          <w:sz w:val="20"/>
+          <w:szCs w:val="20"/>
+          <w:lang w:val="en-US" w:eastAsia="en-IN"/>
+        </w:rPr>
+        <w:t> The name validator in your signup form notifies user that only alphabets are allowed once user fills entire form and hits SignUp button. However, user should be notified that his input is not valid even before pressing that button. A more desired solution would be to have message display as soon as an incorrect data is entered. Also, the field as per exercise is Full name not first name, so spaces should be valid input.</w:t>
+      </w:r>
+    </w:p>
+    <w:p>
+      <w:pPr>
+        <w:numPr>
+          <w:ilvl w:val="0"/>
+          <w:numId w:val="2"/>
+        </w:numPr>
+        <w:shd w:val="clear" w:color="auto" w:fill="FFFFFF"/>
+        <w:spacing w:before="100" w:beforeAutospacing="1" w:after="240" w:line="240" w:lineRule="auto"/>
+        <w:ind w:left="945"/>
+        <w:rPr>
+          <w:rFonts w:ascii="Verdana" w:eastAsia="Times New Roman" w:hAnsi="Verdana" w:cs="Times New Roman"/>
+          <w:color w:val="222222"/>
+          <w:sz w:val="20"/>
+          <w:szCs w:val="20"/>
+          <w:lang w:eastAsia="en-IN"/>
+        </w:rPr>
+      </w:pPr>
+      <w:r>
+        <w:rPr>
+          <w:rFonts w:ascii="Verdana" w:eastAsia="Times New Roman" w:hAnsi="Verdana" w:cs="Times New Roman"/>
+          <w:b/>
+          <w:bCs/>
+          <w:color w:val="222222"/>
+          <w:sz w:val="20"/>
+          <w:szCs w:val="20"/>
+          <w:lang w:val="en-US" w:eastAsia="en-IN"/>
+        </w:rPr>
+        <w:t>Password:</w:t>
+      </w:r>
+      <w:r>
+        <w:rPr>
+          <w:rFonts w:ascii="Verdana" w:eastAsia="Times New Roman" w:hAnsi="Verdana" w:cs="Times New Roman"/>
+          <w:color w:val="222222"/>
+          <w:sz w:val="20"/>
+          <w:szCs w:val="20"/>
+          <w:lang w:val="en-US" w:eastAsia="en-IN"/>
+        </w:rPr>
+        <w:t> Password validator currently displays only one error message that ‘Password must be (at least) 8 character long.’ However, it doesn’t say about other conditions like a special character, an alphabet and a number is required. The challenge here is to work with multiple validators and error messages.</w:t>
+      </w:r>
+    </w:p>
+    <w:p>
+      <w:pPr>
+        <w:numPr>
+          <w:ilvl w:val="0"/>
+          <w:numId w:val="2"/>
+        </w:numPr>
+        <w:shd w:val="clear" w:color="auto" w:fill="FFFFFF"/>
+        <w:spacing w:before="100" w:beforeAutospacing="1" w:after="240" w:line="240" w:lineRule="auto"/>
+        <w:ind w:left="945"/>
+        <w:rPr>
+          <w:rFonts w:ascii="Verdana" w:eastAsia="Times New Roman" w:hAnsi="Verdana" w:cs="Times New Roman"/>
+          <w:color w:val="222222"/>
+          <w:sz w:val="20"/>
+          <w:szCs w:val="20"/>
+          <w:lang w:eastAsia="en-IN"/>
+        </w:rPr>
+      </w:pPr>
+      <w:r>
+        <w:rPr>
+          <w:rFonts w:ascii="Verdana" w:eastAsia="Times New Roman" w:hAnsi="Verdana" w:cs="Times New Roman"/>
+          <w:b/>
+          <w:bCs/>
+          <w:color w:val="222222"/>
+          <w:sz w:val="20"/>
+          <w:szCs w:val="20"/>
+          <w:lang w:val="en-US" w:eastAsia="en-IN"/>
+        </w:rPr>
+        <w:t>Search:</w:t>
+      </w:r>
+      <w:r>
+        <w:rPr>
+          <w:rFonts w:ascii="Verdana" w:eastAsia="Times New Roman" w:hAnsi="Verdana" w:cs="Times New Roman"/>
+          <w:color w:val="222222"/>
+          <w:sz w:val="20"/>
+          <w:szCs w:val="20"/>
+          <w:lang w:val="en-US" w:eastAsia="en-IN"/>
+        </w:rPr>
+        <w:t> The search isn’t yielding the correct results. Test case: typing ‘ice’ in search bar should ideally show Ice-age movie at top. Currently that’s not happening. Check that</w:t>
+      </w:r>
+    </w:p>
+    <w:p>
+      <w:pPr>
+        <w:numPr>
+          <w:ilvl w:val="0"/>
+          <w:numId w:val="2"/>
+        </w:numPr>
+        <w:shd w:val="clear" w:color="auto" w:fill="FFFFFF"/>
+        <w:spacing w:before="100" w:beforeAutospacing="1" w:after="240" w:line="240" w:lineRule="auto"/>
+        <w:ind w:left="945"/>
+        <w:rPr>
+          <w:rFonts w:ascii="Verdana" w:eastAsia="Times New Roman" w:hAnsi="Verdana" w:cs="Times New Roman"/>
+          <w:color w:val="222222"/>
+          <w:sz w:val="20"/>
+          <w:szCs w:val="20"/>
+          <w:lang w:eastAsia="en-IN"/>
+        </w:rPr>
+      </w:pPr>
+      <w:r>
+        <w:rPr>
+          <w:rFonts w:ascii="Verdana" w:eastAsia="Times New Roman" w:hAnsi="Verdana" w:cs="Times New Roman"/>
+          <w:b/>
+          <w:bCs/>
+          <w:color w:val="222222"/>
+          <w:sz w:val="20"/>
+          <w:szCs w:val="20"/>
+          <w:lang w:val="en-US" w:eastAsia="en-IN"/>
+        </w:rPr>
+        <w:lastRenderedPageBreak/>
+        <w:t>Sort:</w:t>
+      </w:r>
+      <w:r>
+        <w:rPr>
+          <w:rFonts w:ascii="Verdana" w:eastAsia="Times New Roman" w:hAnsi="Verdana" w:cs="Times New Roman"/>
+          <w:color w:val="222222"/>
+          <w:sz w:val="20"/>
+          <w:szCs w:val="20"/>
+          <w:lang w:val="en-US" w:eastAsia="en-IN"/>
+        </w:rPr>
+        <w:t> Visual cues are required for sort to indicate what kind of sort is active. Currently, user doesn’t know whether its sorted by name or rating or year which shouldn’t be the case.</w:t>
+      </w:r>
+    </w:p>
+    <w:p>
+      <w:pPr>
+        <w:numPr>
+          <w:ilvl w:val="0"/>
+          <w:numId w:val="2"/>
+        </w:numPr>
+        <w:shd w:val="clear" w:color="auto" w:fill="FFFFFF"/>
+        <w:spacing w:before="100" w:beforeAutospacing="1" w:after="240" w:line="240" w:lineRule="auto"/>
+        <w:ind w:left="945"/>
+        <w:rPr>
+          <w:rFonts w:ascii="Verdana" w:eastAsia="Times New Roman" w:hAnsi="Verdana" w:cs="Times New Roman"/>
+          <w:color w:val="222222"/>
+          <w:sz w:val="20"/>
+          <w:szCs w:val="20"/>
+          <w:lang w:eastAsia="en-IN"/>
+        </w:rPr>
+      </w:pPr>
+      <w:r>
+        <w:rPr>
+          <w:rFonts w:ascii="Verdana" w:eastAsia="Times New Roman" w:hAnsi="Verdana" w:cs="Times New Roman"/>
+          <w:b/>
+          <w:bCs/>
+          <w:color w:val="222222"/>
+          <w:sz w:val="20"/>
+          <w:szCs w:val="20"/>
+          <w:lang w:val="en-US" w:eastAsia="en-IN"/>
+        </w:rPr>
+        <w:t>Responsive design:</w:t>
+      </w:r>
+      <w:r>
+        <w:rPr>
+          <w:rFonts w:ascii="Verdana" w:eastAsia="Times New Roman" w:hAnsi="Verdana" w:cs="Times New Roman"/>
+          <w:color w:val="222222"/>
+          <w:sz w:val="20"/>
+          <w:szCs w:val="20"/>
+          <w:lang w:val="en-US" w:eastAsia="en-IN"/>
+        </w:rPr>
+        <w:t> The website design is not truly responsive in the sense that it lacks readability at smaller screens. Currently font size is also reducing with screen size making it hard to read on mobile devices.</w:t>
+      </w:r>
+    </w:p>
+    <w:p>
+      <w:pPr>
+        <w:numPr>
+          <w:ilvl w:val="0"/>
+          <w:numId w:val="2"/>
+        </w:numPr>
+        <w:shd w:val="clear" w:color="auto" w:fill="FFFFFF"/>
+        <w:spacing w:before="100" w:beforeAutospacing="1" w:after="240" w:line="240" w:lineRule="auto"/>
+        <w:ind w:left="945"/>
+        <w:rPr>
+          <w:rFonts w:ascii="Verdana" w:eastAsia="Times New Roman" w:hAnsi="Verdana" w:cs="Times New Roman"/>
+          <w:color w:val="222222"/>
+          <w:sz w:val="20"/>
+          <w:szCs w:val="20"/>
+          <w:lang w:eastAsia="en-IN"/>
+        </w:rPr>
+      </w:pPr>
+      <w:r>
+        <w:rPr>
+          <w:rFonts w:ascii="Verdana" w:eastAsia="Times New Roman" w:hAnsi="Verdana" w:cs="Times New Roman"/>
+          <w:b/>
+          <w:bCs/>
+          <w:color w:val="222222"/>
+          <w:sz w:val="20"/>
+          <w:szCs w:val="20"/>
+          <w:lang w:val="en-US" w:eastAsia="en-IN"/>
+        </w:rPr>
+        <w:t>Header:</w:t>
+      </w:r>
+      <w:r>
+        <w:rPr>
+          <w:rFonts w:ascii="Verdana" w:eastAsia="Times New Roman" w:hAnsi="Verdana" w:cs="Times New Roman"/>
+          <w:color w:val="222222"/>
+          <w:sz w:val="20"/>
+          <w:szCs w:val="20"/>
+          <w:lang w:val="en-US" w:eastAsia="en-IN"/>
+        </w:rPr>
+        <w:t> Header is missing on movie detail view making it difficult to navigate back to index page.</w:t>
+      </w:r>
+    </w:p>
+    <w:p>
+      <w:pPr>
+        <w:numPr>
+          <w:ilvl w:val="0"/>
+          <w:numId w:val="2"/>
+        </w:numPr>
+        <w:shd w:val="clear" w:color="auto" w:fill="FFFFFF"/>
+        <w:spacing w:before="100" w:beforeAutospacing="1" w:after="100" w:afterAutospacing="1" w:line="240" w:lineRule="auto"/>
+        <w:ind w:left="945"/>
+        <w:rPr>
+          <w:rFonts w:ascii="Verdana" w:eastAsia="Times New Roman" w:hAnsi="Verdana" w:cs="Times New Roman"/>
+          <w:color w:val="222222"/>
+          <w:sz w:val="20"/>
+          <w:szCs w:val="20"/>
+          <w:lang w:eastAsia="en-IN"/>
+        </w:rPr>
+      </w:pPr>
+      <w:r>
+        <w:rPr>
+          <w:rFonts w:ascii="Verdana" w:eastAsia="Times New Roman" w:hAnsi="Verdana" w:cs="Times New Roman"/>
+          <w:b/>
+          <w:bCs/>
+          <w:color w:val="222222"/>
+          <w:sz w:val="20"/>
+          <w:szCs w:val="20"/>
+          <w:lang w:val="en-US" w:eastAsia="en-IN"/>
+        </w:rPr>
+        <w:t>Infinite scrolling: </w:t>
+      </w:r>
+      <w:r>
+        <w:rPr>
+          <w:rFonts w:ascii="Verdana" w:eastAsia="Times New Roman" w:hAnsi="Verdana" w:cs="Times New Roman"/>
+          <w:color w:val="222222"/>
+          <w:sz w:val="20"/>
+          <w:szCs w:val="20"/>
+          <w:lang w:val="en-US" w:eastAsia="en-IN"/>
+        </w:rPr>
+        <w:t>Since you mentioned that in your cover mail, I wanted to take this point in detail. Currently your site loads all the cards in one go which tremendously increases the page-load time and data consumption (even worse for mobile devices). Still its manageable in small sites however imagine loading ten-thousand cards in one go. Load more might not be the best solution but has its purpose. Since you mentioned Instagram, it is based on concept of ‘infinite loading’. It loads the data in small chunks and as soon as user reaches end of page, it loads more data. So, I’ll recommend you to introduce that in your project. You may assume a batch of 10 cards and which are loaded once user scroll down to bottom.</w:t>
+      </w:r>
+    </w:p>
+    <w:p>
+      <w:pPr>
+        <w:shd w:val="clear" w:color="auto" w:fill="FFFFFF"/>
+        <w:spacing w:after="0" w:line="240" w:lineRule="auto"/>
+        <w:rPr>
+          <w:rFonts w:ascii="Verdana" w:eastAsia="Times New Roman" w:hAnsi="Verdana" w:cs="Times New Roman"/>
+          <w:color w:val="222222"/>
+          <w:sz w:val="20"/>
+          <w:szCs w:val="20"/>
+          <w:lang w:eastAsia="en-IN"/>
+        </w:rPr>
+      </w:pPr>
+      <w:r>
+        <w:rPr>
+          <w:rFonts w:ascii="Verdana" w:eastAsia="Times New Roman" w:hAnsi="Verdana" w:cs="Times New Roman"/>
+          <w:color w:val="000000"/>
+          <w:sz w:val="20"/>
+          <w:szCs w:val="20"/>
+          <w:shd w:val="clear" w:color="auto" w:fill="FFFFFF"/>
+          <w:lang w:eastAsia="en-IN"/>
+        </w:rPr>
+        <w:t>That’s all for now. Hope to see the updated version soon.</w:t>
+      </w:r>
+    </w:p>
+    <w:p>
+      <w:pPr>
+        <w:rPr>
+          <w:sz w:val="28"/>
+          <w:szCs w:val="28"/>
+          <w:lang w:val="en-US"/>
+        </w:rPr>
+      </w:pPr>
+      <w:bookmarkStart w:id="0" w:name="_GoBack"/>
+      <w:bookmarkEnd w:id="0"/>
     </w:p>
     <w:sectPr>
       <w:pgSz w:w="11906" w:h="16838"/>
@@ -953,6 +1227,155 @@
 <file path=word/numbering.xml><?xml version="1.0" encoding="utf-8"?>
 <w:numbering xmlns:wpc="http://schemas.microsoft.com/office/word/2010/wordprocessingCanvas" xmlns:cx="http://schemas.microsoft.com/office/drawing/2014/chartex" xmlns:cx1="http://schemas.microsoft.com/office/drawing/2015/9/8/chartex" xmlns:cx2="http://schemas.microsoft.com/office/drawing/2015/10/21/chartex" xmlns:cx3="http://schemas.microsoft.com/office/drawing/2016/5/9/chartex" xmlns:cx4="http://schemas.microsoft.com/office/drawing/2016/5/10/chartex" xmlns:cx5="http://schemas.microsoft.com/office/drawing/2016/5/11/chartex" xmlns:cx6="http://schemas.microsoft.com/office/drawing/2016/5/12/chartex" xmlns:cx7="http://schemas.microsoft.com/office/drawing/2016/5/13/chartex" xmlns:cx8="http://schemas.microsoft.com/office/drawing/2016/5/14/chartex" xmlns:mc="http://schemas.openxmlformats.org/markup-compatibility/2006" xmlns:aink="http://schemas.microsoft.com/office/drawing/2016/ink" xmlns:am3d="http://schemas.microsoft.com/office/drawing/2017/model3d" xmlns:o="urn:schemas-microsoft-com:office:office" xmlns:r="http://schemas.openxmlformats.org/officeDocument/2006/relationships" xmlns:m="http://schemas.openxmlformats.org/officeDocument/2006/math" xmlns:v="urn:schemas-microsoft-com:vml" xmlns:wp14="http://schemas.microsoft.com/office/word/2010/wordprocessingDrawing" xmlns:wp="http://schemas.openxmlformats.org/drawingml/2006/wordprocessingDrawing" xmlns:w10="urn:schemas-microsoft-com:office:word" xmlns:w="http://schemas.openxmlformats.org/wordprocessingml/2006/main" xmlns:w14="http://schemas.microsoft.com/office/word/2010/wordml" xmlns:w15="http://schemas.microsoft.com/office/word/2012/wordml" xmlns:w16cid="http://schemas.microsoft.com/office/word/2016/wordml/cid" xmlns:w16se="http://schemas.microsoft.com/office/word/2015/wordml/symex" xmlns:wpg="http://schemas.microsoft.com/office/word/2010/wordprocessingGroup" xmlns:wpi="http://schemas.microsoft.com/office/word/2010/wordprocessingInk" xmlns:wne="http://schemas.microsoft.com/office/word/2006/wordml" xmlns:wps="http://schemas.microsoft.com/office/word/2010/wordprocessingShape" mc:Ignorable="w14 w15 w16se w16cid wp14">
   <w:abstractNum w:abstractNumId="0" w15:restartNumberingAfterBreak="0">
+    <w:nsid w:val="23A70187"/>
+    <w:multiLevelType w:val="multilevel"/>
+    <w:tmpl w:val="A96AB754"/>
+    <w:lvl w:ilvl="0">
+      <w:start w:val="1"/>
+      <w:numFmt w:val="bullet"/>
+      <w:lvlText w:val=""/>
+      <w:lvlJc w:val="left"/>
+      <w:pPr>
+        <w:tabs>
+          <w:tab w:val="num" w:pos="720"/>
+        </w:tabs>
+        <w:ind w:left="720" w:hanging="360"/>
+      </w:pPr>
+      <w:rPr>
+        <w:rFonts w:ascii="Symbol" w:hAnsi="Symbol" w:hint="default"/>
+        <w:sz w:val="20"/>
+      </w:rPr>
+    </w:lvl>
+    <w:lvl w:ilvl="1" w:tentative="1">
+      <w:start w:val="1"/>
+      <w:numFmt w:val="bullet"/>
+      <w:lvlText w:val="o"/>
+      <w:lvlJc w:val="left"/>
+      <w:pPr>
+        <w:tabs>
+          <w:tab w:val="num" w:pos="1440"/>
+        </w:tabs>
+        <w:ind w:left="1440" w:hanging="360"/>
+      </w:pPr>
+      <w:rPr>
+        <w:rFonts w:ascii="Courier New" w:hAnsi="Courier New" w:hint="default"/>
+        <w:sz w:val="20"/>
+      </w:rPr>
+    </w:lvl>
+    <w:lvl w:ilvl="2" w:tentative="1">
+      <w:start w:val="1"/>
+      <w:numFmt w:val="bullet"/>
+      <w:lvlText w:val=""/>
+      <w:lvlJc w:val="left"/>
+      <w:pPr>
+        <w:tabs>
+          <w:tab w:val="num" w:pos="2160"/>
+        </w:tabs>
+        <w:ind w:left="2160" w:hanging="360"/>
+      </w:pPr>
+      <w:rPr>
+        <w:rFonts w:ascii="Wingdings" w:hAnsi="Wingdings" w:hint="default"/>
+        <w:sz w:val="20"/>
+      </w:rPr>
+    </w:lvl>
+    <w:lvl w:ilvl="3" w:tentative="1">
+      <w:start w:val="1"/>
+      <w:numFmt w:val="bullet"/>
+      <w:lvlText w:val=""/>
+      <w:lvlJc w:val="left"/>
+      <w:pPr>
+        <w:tabs>
+          <w:tab w:val="num" w:pos="2880"/>
+        </w:tabs>
+        <w:ind w:left="2880" w:hanging="360"/>
+      </w:pPr>
+      <w:rPr>
+        <w:rFonts w:ascii="Wingdings" w:hAnsi="Wingdings" w:hint="default"/>
+        <w:sz w:val="20"/>
+      </w:rPr>
+    </w:lvl>
+    <w:lvl w:ilvl="4" w:tentative="1">
+      <w:start w:val="1"/>
+      <w:numFmt w:val="bullet"/>
+      <w:lvlText w:val=""/>
+      <w:lvlJc w:val="left"/>
+      <w:pPr>
+        <w:tabs>
+          <w:tab w:val="num" w:pos="3600"/>
+        </w:tabs>
+        <w:ind w:left="3600" w:hanging="360"/>
+      </w:pPr>
+      <w:rPr>
+        <w:rFonts w:ascii="Wingdings" w:hAnsi="Wingdings" w:hint="default"/>
+        <w:sz w:val="20"/>
+      </w:rPr>
+    </w:lvl>
+    <w:lvl w:ilvl="5" w:tentative="1">
+      <w:start w:val="1"/>
+      <w:numFmt w:val="bullet"/>
+      <w:lvlText w:val=""/>
+      <w:lvlJc w:val="left"/>
+      <w:pPr>
+        <w:tabs>
+          <w:tab w:val="num" w:pos="4320"/>
+        </w:tabs>
+        <w:ind w:left="4320" w:hanging="360"/>
+      </w:pPr>
+      <w:rPr>
+        <w:rFonts w:ascii="Wingdings" w:hAnsi="Wingdings" w:hint="default"/>
+        <w:sz w:val="20"/>
+      </w:rPr>
+    </w:lvl>
+    <w:lvl w:ilvl="6" w:tentative="1">
+      <w:start w:val="1"/>
+      <w:numFmt w:val="bullet"/>
+      <w:lvlText w:val=""/>
+      <w:lvlJc w:val="left"/>
+      <w:pPr>
+        <w:tabs>
+          <w:tab w:val="num" w:pos="5040"/>
+        </w:tabs>
+        <w:ind w:left="5040" w:hanging="360"/>
+      </w:pPr>
+      <w:rPr>
+        <w:rFonts w:ascii="Wingdings" w:hAnsi="Wingdings" w:hint="default"/>
+        <w:sz w:val="20"/>
+      </w:rPr>
+    </w:lvl>
+    <w:lvl w:ilvl="7" w:tentative="1">
+      <w:start w:val="1"/>
+      <w:numFmt w:val="bullet"/>
+      <w:lvlText w:val=""/>
+      <w:lvlJc w:val="left"/>
+      <w:pPr>
+        <w:tabs>
+          <w:tab w:val="num" w:pos="5760"/>
+        </w:tabs>
+        <w:ind w:left="5760" w:hanging="360"/>
+      </w:pPr>
+      <w:rPr>
+        <w:rFonts w:ascii="Wingdings" w:hAnsi="Wingdings" w:hint="default"/>
+        <w:sz w:val="20"/>
+      </w:rPr>
+    </w:lvl>
+    <w:lvl w:ilvl="8" w:tentative="1">
+      <w:start w:val="1"/>
+      <w:numFmt w:val="bullet"/>
+      <w:lvlText w:val=""/>
+      <w:lvlJc w:val="left"/>
+      <w:pPr>
+        <w:tabs>
+          <w:tab w:val="num" w:pos="6480"/>
+        </w:tabs>
+        <w:ind w:left="6480" w:hanging="360"/>
+      </w:pPr>
+      <w:rPr>
+        <w:rFonts w:ascii="Wingdings" w:hAnsi="Wingdings" w:hint="default"/>
+        <w:sz w:val="20"/>
+      </w:rPr>
+    </w:lvl>
+  </w:abstractNum>
+  <w:abstractNum w:abstractNumId="1" w15:restartNumberingAfterBreak="0">
     <w:nsid w:val="66E4151A"/>
     <w:multiLevelType w:val="hybridMultilevel"/>
     <w:tmpl w:val="6A861BC8"/>
@@ -1039,6 +1462,9 @@
     </w:lvl>
   </w:abstractNum>
   <w:num w:numId="1">
+    <w:abstractNumId w:val="1"/>
+  </w:num>
+  <w:num w:numId="2">
     <w:abstractNumId w:val="0"/>
   </w:num>
 </w:numbering>

</xml_diff>

<commit_message>
added indicator for the sort
</commit_message>
<xml_diff>
--- a/public/Instructions for contribution/Instructions.docx
+++ b/public/Instructions for contribution/Instructions.docx
@@ -13,7 +13,10 @@
           <w:lang w:val="en-US"/>
         </w:rPr>
       </w:pPr>
-      <w:r>
+    </w:p>
+    <w:p>
+      <w:pPr>
+        <w:jc w:val="center"/>
         <w:rPr>
           <w:b/>
           <w:bCs/>
@@ -21,12 +24,10 @@
           <w:szCs w:val="28"/>
           <w:lang w:val="en-US"/>
         </w:rPr>
-        <w:t>Test exercise</w:t>
-      </w:r>
-    </w:p>
-    <w:p>
-      <w:pPr>
-        <w:jc w:val="center"/>
+      </w:pPr>
+      <w:bookmarkStart w:id="0" w:name="_GoBack"/>
+      <w:bookmarkEnd w:id="0"/>
+      <w:r>
         <w:rPr>
           <w:b/>
           <w:bCs/>
@@ -34,17 +35,12 @@
           <w:szCs w:val="28"/>
           <w:lang w:val="en-US"/>
         </w:rPr>
-      </w:pPr>
-    </w:p>
-    <w:p>
-      <w:pPr>
-        <w:rPr>
-          <w:sz w:val="28"/>
-          <w:szCs w:val="28"/>
-          <w:lang w:val="en-US"/>
-        </w:rPr>
-      </w:pPr>
-      <w:r>
+        <w:t>Test exercise</w:t>
+      </w:r>
+    </w:p>
+    <w:p>
+      <w:pPr>
+        <w:jc w:val="center"/>
         <w:rPr>
           <w:b/>
           <w:bCs/>
@@ -52,6 +48,24 @@
           <w:szCs w:val="28"/>
           <w:lang w:val="en-US"/>
         </w:rPr>
+      </w:pPr>
+    </w:p>
+    <w:p>
+      <w:pPr>
+        <w:rPr>
+          <w:sz w:val="28"/>
+          <w:szCs w:val="28"/>
+          <w:lang w:val="en-US"/>
+        </w:rPr>
+      </w:pPr>
+      <w:r>
+        <w:rPr>
+          <w:b/>
+          <w:bCs/>
+          <w:sz w:val="28"/>
+          <w:szCs w:val="28"/>
+          <w:lang w:val="en-US"/>
+        </w:rPr>
         <w:t>Task:</w:t>
       </w:r>
       <w:r>
@@ -100,7 +114,25 @@
           <w:szCs w:val="28"/>
           <w:lang w:val="en-US"/>
         </w:rPr>
-        <w:t>, an excel file having list of movies and Xd file for the prototype</w:t>
+        <w:t xml:space="preserve">, an excel file having list of movies and </w:t>
+      </w:r>
+      <w:proofErr w:type="spellStart"/>
+      <w:r>
+        <w:rPr>
+          <w:sz w:val="28"/>
+          <w:szCs w:val="28"/>
+          <w:lang w:val="en-US"/>
+        </w:rPr>
+        <w:t>Xd</w:t>
+      </w:r>
+      <w:proofErr w:type="spellEnd"/>
+      <w:r>
+        <w:rPr>
+          <w:sz w:val="28"/>
+          <w:szCs w:val="28"/>
+          <w:lang w:val="en-US"/>
+        </w:rPr>
+        <w:t xml:space="preserve"> file for the prototype</w:t>
       </w:r>
       <w:r>
         <w:rPr>
@@ -116,7 +148,25 @@
           <w:szCs w:val="28"/>
           <w:lang w:val="en-US"/>
         </w:rPr>
-        <w:t xml:space="preserve"> If you don’t have Adobe Xd, you can visit </w:t>
+        <w:t xml:space="preserve"> If you don’t have Adobe </w:t>
+      </w:r>
+      <w:proofErr w:type="spellStart"/>
+      <w:r>
+        <w:rPr>
+          <w:sz w:val="28"/>
+          <w:szCs w:val="28"/>
+          <w:lang w:val="en-US"/>
+        </w:rPr>
+        <w:t>Xd</w:t>
+      </w:r>
+      <w:proofErr w:type="spellEnd"/>
+      <w:r>
+        <w:rPr>
+          <w:sz w:val="28"/>
+          <w:szCs w:val="28"/>
+          <w:lang w:val="en-US"/>
+        </w:rPr>
+        <w:t xml:space="preserve">, you can visit </w:t>
       </w:r>
       <w:hyperlink r:id="rId5" w:history="1">
         <w:r>
@@ -290,7 +340,23 @@
           <w:szCs w:val="28"/>
           <w:lang w:val="en-US"/>
         </w:rPr>
-        <w:t>Password: Atleast 8 character long. Must have an uppercase letter and an integer</w:t>
+        <w:t xml:space="preserve">Password: </w:t>
+      </w:r>
+      <w:r>
+        <w:rPr>
+          <w:sz w:val="28"/>
+          <w:szCs w:val="28"/>
+          <w:lang w:val="en-US"/>
+        </w:rPr>
+        <w:t>At least</w:t>
+      </w:r>
+      <w:r>
+        <w:rPr>
+          <w:sz w:val="28"/>
+          <w:szCs w:val="28"/>
+          <w:lang w:val="en-US"/>
+        </w:rPr>
+        <w:t xml:space="preserve"> 8 character long. Must have an uppercase letter and an integer</w:t>
       </w:r>
     </w:p>
     <w:p>
@@ -344,6 +410,96 @@
         </w:rPr>
         <w:br/>
       </w:r>
+    </w:p>
+    <w:p>
+      <w:pPr>
+        <w:ind w:left="720"/>
+        <w:rPr>
+          <w:sz w:val="28"/>
+          <w:szCs w:val="28"/>
+          <w:lang w:val="en-US"/>
+        </w:rPr>
+      </w:pPr>
+    </w:p>
+    <w:p>
+      <w:pPr>
+        <w:ind w:left="720"/>
+        <w:rPr>
+          <w:sz w:val="28"/>
+          <w:szCs w:val="28"/>
+          <w:lang w:val="en-US"/>
+        </w:rPr>
+      </w:pPr>
+    </w:p>
+    <w:p>
+      <w:pPr>
+        <w:ind w:left="720"/>
+        <w:rPr>
+          <w:sz w:val="28"/>
+          <w:szCs w:val="28"/>
+          <w:lang w:val="en-US"/>
+        </w:rPr>
+      </w:pPr>
+    </w:p>
+    <w:p>
+      <w:pPr>
+        <w:ind w:left="720"/>
+        <w:rPr>
+          <w:sz w:val="28"/>
+          <w:szCs w:val="28"/>
+          <w:lang w:val="en-US"/>
+        </w:rPr>
+      </w:pPr>
+    </w:p>
+    <w:p>
+      <w:pPr>
+        <w:ind w:left="720"/>
+        <w:rPr>
+          <w:sz w:val="28"/>
+          <w:szCs w:val="28"/>
+          <w:lang w:val="en-US"/>
+        </w:rPr>
+      </w:pPr>
+    </w:p>
+    <w:p>
+      <w:pPr>
+        <w:ind w:left="720"/>
+        <w:rPr>
+          <w:sz w:val="28"/>
+          <w:szCs w:val="28"/>
+          <w:lang w:val="en-US"/>
+        </w:rPr>
+      </w:pPr>
+    </w:p>
+    <w:p>
+      <w:pPr>
+        <w:ind w:left="720"/>
+        <w:rPr>
+          <w:sz w:val="28"/>
+          <w:szCs w:val="28"/>
+          <w:lang w:val="en-US"/>
+        </w:rPr>
+      </w:pPr>
+    </w:p>
+    <w:p>
+      <w:pPr>
+        <w:ind w:left="720"/>
+        <w:rPr>
+          <w:sz w:val="28"/>
+          <w:szCs w:val="28"/>
+          <w:lang w:val="en-US"/>
+        </w:rPr>
+      </w:pPr>
+    </w:p>
+    <w:p>
+      <w:pPr>
+        <w:ind w:left="720"/>
+        <w:rPr>
+          <w:sz w:val="28"/>
+          <w:szCs w:val="28"/>
+          <w:lang w:val="en-US"/>
+        </w:rPr>
+      </w:pPr>
     </w:p>
     <w:p>
       <w:pPr>
@@ -530,7 +686,6 @@
           <w:szCs w:val="28"/>
           <w:lang w:val="en-US"/>
         </w:rPr>
-        <w:lastRenderedPageBreak/>
         <w:t xml:space="preserve">Hint: </w:t>
       </w:r>
       <w:r>
@@ -569,7 +724,25 @@
           <w:szCs w:val="28"/>
           <w:lang w:val="en-US"/>
         </w:rPr>
-        <w:t>Detail page: This page has a carousel on the top with featured movie cards {Provided in excel document with isFeatured = true} Design of cards is same as Movie index page. Below that, a card for selected movie is displayed.</w:t>
+        <w:t xml:space="preserve">Detail page: This page has a carousel on the top with featured movie cards {Provided in excel document with </w:t>
+      </w:r>
+      <w:proofErr w:type="spellStart"/>
+      <w:r>
+        <w:rPr>
+          <w:sz w:val="28"/>
+          <w:szCs w:val="28"/>
+          <w:lang w:val="en-US"/>
+        </w:rPr>
+        <w:t>isFeatured</w:t>
+      </w:r>
+      <w:proofErr w:type="spellEnd"/>
+      <w:r>
+        <w:rPr>
+          <w:sz w:val="28"/>
+          <w:szCs w:val="28"/>
+          <w:lang w:val="en-US"/>
+        </w:rPr>
+        <w:t xml:space="preserve"> = true} Design of cards is same as Movie index page. Below that, a card for selected movie is displayed.</w:t>
       </w:r>
       <w:r>
         <w:rPr>
@@ -935,7 +1108,29 @@
           <w:szCs w:val="20"/>
           <w:lang w:val="en-US" w:eastAsia="en-IN"/>
         </w:rPr>
-        <w:t> The name validator in your signup form notifies user that only alphabets are allowed once user fills entire form and hits SignUp button. However, user should be notified that his input is not valid even before pressing that button. A more desired solution would be to have message display as soon as an incorrect data is entered. Also, the field as per exercise is Full name not first name, so spaces should be valid input.</w:t>
+        <w:t xml:space="preserve"> The name validator in your signup form notifies user that only alphabets are allowed once user fills entire form and hits </w:t>
+      </w:r>
+      <w:proofErr w:type="spellStart"/>
+      <w:r>
+        <w:rPr>
+          <w:rFonts w:ascii="Verdana" w:eastAsia="Times New Roman" w:hAnsi="Verdana" w:cs="Times New Roman"/>
+          <w:color w:val="222222"/>
+          <w:sz w:val="20"/>
+          <w:szCs w:val="20"/>
+          <w:lang w:val="en-US" w:eastAsia="en-IN"/>
+        </w:rPr>
+        <w:t>SignUp</w:t>
+      </w:r>
+      <w:proofErr w:type="spellEnd"/>
+      <w:r>
+        <w:rPr>
+          <w:rFonts w:ascii="Verdana" w:eastAsia="Times New Roman" w:hAnsi="Verdana" w:cs="Times New Roman"/>
+          <w:color w:val="222222"/>
+          <w:sz w:val="20"/>
+          <w:szCs w:val="20"/>
+          <w:lang w:val="en-US" w:eastAsia="en-IN"/>
+        </w:rPr>
+        <w:t xml:space="preserve"> button. However, user should be notified that his input is not valid even before pressing that button. A more desired solution would be to have message display as soon as an incorrect data is entered. Also, the field as per exercise is Full name not first name, so spaces should be valid input.</w:t>
       </w:r>
     </w:p>
     <w:p>
@@ -975,7 +1170,29 @@
           <w:szCs w:val="20"/>
           <w:lang w:val="en-US" w:eastAsia="en-IN"/>
         </w:rPr>
-        <w:t> Password validator currently displays only one error message that ‘Password must be (at least) 8 character long.’ However, it doesn’t say about other conditions like a special character, an alphabet and a number is required. The challenge here is to work with multiple validators and error messages.</w:t>
+        <w:t xml:space="preserve"> Password validator currently displays only one error message that ‘Password must be (at least) 8 character long.’ However, it doesn’t say about other conditions like a special character, an alphabet and a number </w:t>
+      </w:r>
+      <w:proofErr w:type="gramStart"/>
+      <w:r>
+        <w:rPr>
+          <w:rFonts w:ascii="Verdana" w:eastAsia="Times New Roman" w:hAnsi="Verdana" w:cs="Times New Roman"/>
+          <w:color w:val="222222"/>
+          <w:sz w:val="20"/>
+          <w:szCs w:val="20"/>
+          <w:lang w:val="en-US" w:eastAsia="en-IN"/>
+        </w:rPr>
+        <w:t>is</w:t>
+      </w:r>
+      <w:proofErr w:type="gramEnd"/>
+      <w:r>
+        <w:rPr>
+          <w:rFonts w:ascii="Verdana" w:eastAsia="Times New Roman" w:hAnsi="Verdana" w:cs="Times New Roman"/>
+          <w:color w:val="222222"/>
+          <w:sz w:val="20"/>
+          <w:szCs w:val="20"/>
+          <w:lang w:val="en-US" w:eastAsia="en-IN"/>
+        </w:rPr>
+        <w:t xml:space="preserve"> required. The challenge here is to work with multiple validators and error messages.</w:t>
       </w:r>
     </w:p>
     <w:p>
@@ -1045,7 +1262,6 @@
           <w:szCs w:val="20"/>
           <w:lang w:val="en-US" w:eastAsia="en-IN"/>
         </w:rPr>
-        <w:lastRenderedPageBreak/>
         <w:t>Sort:</w:t>
       </w:r>
       <w:r>
@@ -1211,8 +1427,6 @@
           <w:lang w:val="en-US"/>
         </w:rPr>
       </w:pPr>
-      <w:bookmarkStart w:id="0" w:name="_GoBack"/>
-      <w:bookmarkEnd w:id="0"/>
     </w:p>
     <w:sectPr>
       <w:pgSz w:w="11906" w:h="16838"/>

</xml_diff>